<commit_message>
Compte rendu de la premiere reunion termine
</commit_message>
<xml_diff>
--- a/Compte-rendus/Reunion1.docx
+++ b/Compte-rendus/Reunion1.docx
@@ -3,14 +3,508 @@
 <w:document xmlns:wpc="http://schemas.microsoft.com/office/word/2010/wordprocessingCanvas" xmlns:cx="http://schemas.microsoft.com/office/drawing/2014/chartex" xmlns:cx1="http://schemas.microsoft.com/office/drawing/2015/9/8/chartex" xmlns:mc="http://schemas.openxmlformats.org/markup-compatibility/2006" xmlns:o="urn:schemas-microsoft-com:office:office" xmlns:r="http://schemas.openxmlformats.org/officeDocument/2006/relationships" xmlns:m="http://schemas.openxmlformats.org/officeDocument/2006/math" xmlns:v="urn:schemas-microsoft-com:vml" xmlns:wp14="http://schemas.microsoft.com/office/word/2010/wordprocessingDrawing" xmlns:wp="http://schemas.openxmlformats.org/drawingml/2006/wordprocessingDrawing" xmlns:w10="urn:schemas-microsoft-com:office:word" xmlns:w="http://schemas.openxmlformats.org/wordprocessingml/2006/main" xmlns:w14="http://schemas.microsoft.com/office/word/2010/wordml" xmlns:w15="http://schemas.microsoft.com/office/word/2012/wordml" xmlns:w16se="http://schemas.microsoft.com/office/word/2015/wordml/symex" xmlns:wpg="http://schemas.microsoft.com/office/word/2010/wordprocessingGroup" xmlns:wpi="http://schemas.microsoft.com/office/word/2010/wordprocessingInk" xmlns:wne="http://schemas.microsoft.com/office/word/2006/wordml" xmlns:wps="http://schemas.microsoft.com/office/word/2010/wordprocessingShape" mc:Ignorable="w14 w15 w16se wp14">
   <w:body>
     <w:p>
-      <w:r>
-        <w:t>Page de garde</w:t>
+      <w:pPr>
+        <w:pStyle w:val="Titre"/>
+        <w:jc w:val="center"/>
+      </w:pPr>
+      <w:r>
+        <w:t>Compte rendu réunion 1</w:t>
       </w:r>
     </w:p>
     <w:p/>
     <w:p>
+      <w:pPr>
+        <w:pStyle w:val="Sous-titre"/>
+        <w:jc w:val="center"/>
+      </w:pPr>
+      <w:r>
+        <w:t>Projet 3 : Hego Lagunak</w:t>
+      </w:r>
+    </w:p>
+    <w:p/>
+    <w:p>
+      <w:r>
+        <w:t>Date : Lundi 3 octobre 2022</w:t>
+      </w:r>
+    </w:p>
+    <w:p>
+      <w:r>
+        <w:t>Heure de début : 17h00</w:t>
+      </w:r>
+    </w:p>
+    <w:p>
+      <w:r>
+        <w:t>Heure de fin :</w:t>
+      </w:r>
+      <w:r>
+        <w:t xml:space="preserve"> 18h00</w:t>
+      </w:r>
+    </w:p>
+    <w:p>
+      <w:pPr>
+        <w:rPr>
+          <w:rStyle w:val="Numrodepage"/>
+        </w:rPr>
+      </w:pPr>
+      <w:r>
+        <w:t>Effectuée en visioconférence</w:t>
+      </w:r>
+      <w:r>
+        <w:br/>
+      </w:r>
+      <w:r>
+        <w:br/>
+        <w:t xml:space="preserve">Objet : </w:t>
+      </w:r>
+      <w:r>
+        <w:rPr>
+          <w:rStyle w:val="Numrodepage"/>
+        </w:rPr>
+        <w:t>Présenter notre idée d’application web pour la faire valider par notre tuteur</w:t>
+      </w:r>
+    </w:p>
+    <w:p>
+      <w:pPr>
+        <w:rPr>
+          <w:rStyle w:val="Numrodepage"/>
+        </w:rPr>
+      </w:pPr>
+      <w:r>
+        <w:rPr>
+          <w:rStyle w:val="Numrodepage"/>
+        </w:rPr>
+        <w:tab/>
+        <w:t>-</w:t>
+      </w:r>
+    </w:p>
+    <w:p>
+      <w:pPr>
+        <w:rPr>
+          <w:rStyle w:val="Numrodepage"/>
+        </w:rPr>
+      </w:pPr>
+      <w:r>
+        <w:rPr>
+          <w:rStyle w:val="Numrodepage"/>
+        </w:rPr>
+        <w:t xml:space="preserve">Présents : CHBEIR Richard, MAURICE Alexandre, DARGAZANLI Nicolas, BRIERRE Titouan, ERREZARET </w:t>
+      </w:r>
+      <w:r>
+        <w:rPr>
+          <w:rStyle w:val="Numrodepage"/>
+        </w:rPr>
+        <w:t xml:space="preserve">   </w:t>
+      </w:r>
+      <w:r>
+        <w:rPr>
+          <w:rStyle w:val="Numrodepage"/>
+        </w:rPr>
+        <w:t>Leho</w:t>
+      </w:r>
+      <w:r>
+        <w:rPr>
+          <w:rStyle w:val="Numrodepage"/>
+        </w:rPr>
+        <w:t>, DAVID Pierre.</w:t>
+      </w:r>
+      <w:r>
+        <w:rPr>
+          <w:rStyle w:val="Numrodepage"/>
+        </w:rPr>
+        <w:t xml:space="preserve"> </w:t>
+      </w:r>
+    </w:p>
+    <w:p>
+      <w:pPr>
+        <w:rPr>
+          <w:rStyle w:val="Numrodepage"/>
+        </w:rPr>
+      </w:pPr>
+    </w:p>
+    <w:p>
+      <w:pPr>
+        <w:pStyle w:val="Titre1"/>
+      </w:pPr>
+      <w:r>
+        <w:t>Questions</w:t>
+      </w:r>
+      <w:r>
+        <w:t xml:space="preserve"> et remarques</w:t>
+      </w:r>
+      <w:r>
+        <w:t xml:space="preserve"> du tuteur </w:t>
+      </w:r>
+    </w:p>
+    <w:p/>
+    <w:p>
+      <w:pPr>
+        <w:rPr>
+          <w:rStyle w:val="Emphaseple"/>
+        </w:rPr>
+      </w:pPr>
+      <w:r>
+        <w:rPr>
+          <w:rStyle w:val="Emphaseple"/>
+        </w:rPr>
+        <w:t>Pourquoi ne pas faire un chat entre parrain et filleul ?</w:t>
+      </w:r>
+    </w:p>
+    <w:p>
+      <w:r>
+        <w:t>Un chat avec son parrain lorsque le lien est fait peux s’arrêter très vite, ils discuteront de formalités puis ne parlerons plus, beaucoup en ont fait l’expérience l’année dernière, nous tenons vraiment à les pousser à se chercher et se rencontrer dans la vraie vie, à l’IUT ou en sortie.</w:t>
+      </w:r>
+    </w:p>
+    <w:p/>
+    <w:p>
+      <w:pPr>
+        <w:rPr>
+          <w:rStyle w:val="Emphaseple"/>
+        </w:rPr>
+      </w:pPr>
+      <w:r>
+        <w:rPr>
+          <w:rStyle w:val="Emphaseple"/>
+        </w:rPr>
+        <w:t>Vous aviez parlé de gages si un filleul ne trou</w:t>
+      </w:r>
+      <w:r>
+        <w:rPr>
+          <w:rStyle w:val="Emphaseple"/>
+        </w:rPr>
+        <w:t>v</w:t>
+      </w:r>
+      <w:r>
+        <w:rPr>
+          <w:rStyle w:val="Emphaseple"/>
+        </w:rPr>
+        <w:t>e pas son parrain</w:t>
+      </w:r>
+      <w:r>
+        <w:rPr>
+          <w:rStyle w:val="Emphaseple"/>
+        </w:rPr>
+        <w:t>, pourquoi ne pas les intégrer à l’application ?</w:t>
+      </w:r>
+    </w:p>
+    <w:p>
+      <w:pPr>
+        <w:rPr>
+          <w:rStyle w:val="Emphaseple"/>
+          <w:i w:val="0"/>
+        </w:rPr>
+      </w:pPr>
+      <w:r>
+        <w:rPr>
+          <w:rStyle w:val="Emphaseple"/>
+          <w:i w:val="0"/>
+        </w:rPr>
+        <w:t>Oui c’est une idée intéressante, on la développera si on trouve le temps.</w:t>
+      </w:r>
+    </w:p>
+    <w:p>
+      <w:pPr>
+        <w:rPr>
+          <w:rStyle w:val="Emphaseple"/>
+          <w:i w:val="0"/>
+        </w:rPr>
+      </w:pPr>
+    </w:p>
+    <w:p>
+      <w:pPr>
+        <w:rPr>
+          <w:rStyle w:val="Emphaseple"/>
+        </w:rPr>
+      </w:pPr>
+      <w:r>
+        <w:rPr>
+          <w:rStyle w:val="Emphaseple"/>
+        </w:rPr>
+        <w:t>Comment voulez-vous intégrer la saisie d’anecdote, ça me semble complexe ?</w:t>
+      </w:r>
+    </w:p>
+    <w:p>
+      <w:pPr>
+        <w:rPr>
+          <w:rStyle w:val="Emphaseple"/>
+          <w:i w:val="0"/>
+        </w:rPr>
+      </w:pPr>
+      <w:r>
+        <w:rPr>
+          <w:rStyle w:val="Emphaseple"/>
+          <w:i w:val="0"/>
+        </w:rPr>
+        <w:t xml:space="preserve">Ce n’est pas quelque chose que l’on compte traiter, plutôt montrer dans le modèle où les secondes années choisissent leur(s) filleul(e)(s), après cela tiens au bon sens du BDE en place ne pas mettre cette question </w:t>
+      </w:r>
+      <w:r>
+        <w:rPr>
+          <w:rStyle w:val="Emphaseple"/>
+          <w:i w:val="0"/>
+        </w:rPr>
+        <w:t>dans le modèle d’association automatique.</w:t>
+      </w:r>
+    </w:p>
+    <w:p>
+      <w:pPr>
+        <w:rPr>
+          <w:rStyle w:val="Emphaseple"/>
+          <w:i w:val="0"/>
+        </w:rPr>
+      </w:pPr>
+    </w:p>
+    <w:p>
+      <w:pPr>
+        <w:rPr>
+          <w:rStyle w:val="Emphaseple"/>
+        </w:rPr>
+      </w:pPr>
+      <w:r>
+        <w:rPr>
+          <w:rStyle w:val="Emphaseple"/>
+        </w:rPr>
+        <w:t>Le questionnaire changera d’une année à l’autre ?</w:t>
+      </w:r>
+    </w:p>
+    <w:p>
+      <w:pPr>
+        <w:rPr>
+          <w:rStyle w:val="Emphaseple"/>
+          <w:i w:val="0"/>
+        </w:rPr>
+      </w:pPr>
+      <w:r>
+        <w:rPr>
+          <w:rStyle w:val="Emphaseple"/>
+          <w:i w:val="0"/>
+        </w:rPr>
+        <w:t>Oui, Le BDE doit être libre de demander ce qu’il souhaite aux promos qu’il gère</w:t>
+      </w:r>
+      <w:r>
+        <w:rPr>
+          <w:rStyle w:val="Emphaseple"/>
+          <w:i w:val="0"/>
+        </w:rPr>
+        <w:t>.</w:t>
+      </w:r>
+    </w:p>
+    <w:p>
+      <w:pPr>
+        <w:rPr>
+          <w:rStyle w:val="Emphaseple"/>
+          <w:i w:val="0"/>
+        </w:rPr>
+      </w:pPr>
+    </w:p>
+    <w:p>
+      <w:pPr>
+        <w:rPr>
+          <w:rStyle w:val="Emphaseple"/>
+        </w:rPr>
+      </w:pPr>
+      <w:r>
+        <w:rPr>
+          <w:rStyle w:val="Emphaseple"/>
+        </w:rPr>
+        <w:lastRenderedPageBreak/>
+        <w:t>Peut-on imaginer des questions plus importantes que d’autres ?</w:t>
+      </w:r>
+    </w:p>
+    <w:p>
+      <w:pPr>
+        <w:rPr>
+          <w:rStyle w:val="Emphaseple"/>
+          <w:i w:val="0"/>
+        </w:rPr>
+      </w:pPr>
+      <w:r>
+        <w:rPr>
+          <w:rStyle w:val="Emphaseple"/>
+          <w:i w:val="0"/>
+        </w:rPr>
+        <w:t xml:space="preserve">Oui totalement nous avions pensé </w:t>
+      </w:r>
+      <w:r>
+        <w:rPr>
+          <w:rStyle w:val="Emphaseple"/>
+          <w:i w:val="0"/>
+        </w:rPr>
+        <w:t xml:space="preserve">à un système de coefficient </w:t>
+      </w:r>
+      <w:r>
+        <w:rPr>
+          <w:rStyle w:val="Emphaseple"/>
+          <w:i w:val="0"/>
+        </w:rPr>
+        <w:t>pour donner plus d’importance à certaines questions dans le score de compatibilité.</w:t>
+      </w:r>
+    </w:p>
+    <w:p>
+      <w:pPr>
+        <w:rPr>
+          <w:rStyle w:val="Emphaseple"/>
+          <w:i w:val="0"/>
+        </w:rPr>
+      </w:pPr>
+    </w:p>
+    <w:p>
+      <w:pPr>
+        <w:rPr>
+          <w:rStyle w:val="Emphaseple"/>
+          <w:i w:val="0"/>
+        </w:rPr>
+      </w:pPr>
+      <w:r>
+        <w:rPr>
+          <w:rStyle w:val="Emphaseple"/>
+        </w:rPr>
+        <w:t>Comment fonctionnerait votre système de matching ?</w:t>
+      </w:r>
+      <w:r>
+        <w:rPr>
+          <w:rStyle w:val="Emphaseple"/>
+          <w:i w:val="0"/>
+        </w:rPr>
+        <w:t xml:space="preserve"> </w:t>
+      </w:r>
+    </w:p>
+    <w:p>
+      <w:pPr>
+        <w:rPr>
+          <w:rStyle w:val="Emphaseple"/>
+          <w:i w:val="0"/>
+        </w:rPr>
+      </w:pPr>
+      <w:r>
+        <w:rPr>
+          <w:rStyle w:val="Emphaseple"/>
+          <w:i w:val="0"/>
+        </w:rPr>
+        <w:t>On calculerait d’abord TOUS les scores de compatibilité puis on comparera et affectera 1 par 1 les parrains</w:t>
+      </w:r>
+      <w:r>
+        <w:rPr>
+          <w:rStyle w:val="Emphaseple"/>
+          <w:i w:val="0"/>
+        </w:rPr>
+        <w:t xml:space="preserve"> avec pour objectif de faire une distribution juste</w:t>
+      </w:r>
+      <w:r>
+        <w:rPr>
+          <w:rStyle w:val="Emphaseple"/>
+          <w:i w:val="0"/>
+        </w:rPr>
+        <w:t>, on refera ensuite un tour pour les parrains qui souhaitent plusieurs filleuls (il</w:t>
+      </w:r>
+      <w:r>
+        <w:rPr>
+          <w:rStyle w:val="Emphaseple"/>
+          <w:i w:val="0"/>
+        </w:rPr>
+        <w:t>s</w:t>
+      </w:r>
+      <w:r>
+        <w:rPr>
+          <w:rStyle w:val="Emphaseple"/>
+          <w:i w:val="0"/>
+        </w:rPr>
+        <w:t xml:space="preserve"> pourront donner leur maximum de filleuls souhaités</w:t>
+      </w:r>
+      <w:r>
+        <w:rPr>
+          <w:rStyle w:val="Emphaseple"/>
+          <w:i w:val="0"/>
+        </w:rPr>
+        <w:t>). Nous avons aussi pensé à un entre deux entre le mode d’association automatique et le mode où les secondes années choisissent leur(s) filleu</w:t>
+      </w:r>
+      <w:r>
+        <w:rPr>
+          <w:rStyle w:val="Emphaseple"/>
+          <w:i w:val="0"/>
+        </w:rPr>
+        <w:t>l</w:t>
+      </w:r>
+      <w:r>
+        <w:rPr>
+          <w:rStyle w:val="Emphaseple"/>
+          <w:i w:val="0"/>
+        </w:rPr>
+        <w:t>(e)(s).</w:t>
+      </w:r>
+    </w:p>
+    <w:p>
+      <w:pPr>
+        <w:rPr>
+          <w:rStyle w:val="Emphaseple"/>
+          <w:i w:val="0"/>
+        </w:rPr>
+      </w:pPr>
+    </w:p>
+    <w:p>
+      <w:pPr>
+        <w:pStyle w:val="Titre1"/>
+        <w:rPr>
+          <w:rStyle w:val="Emphaseple"/>
+          <w:i w:val="0"/>
+          <w:iCs w:val="0"/>
+          <w:color w:val="2E74B5" w:themeColor="accent1" w:themeShade="BF"/>
+        </w:rPr>
+      </w:pPr>
+      <w:r>
+        <w:rPr>
+          <w:rStyle w:val="Emphaseple"/>
+          <w:i w:val="0"/>
+          <w:iCs w:val="0"/>
+          <w:color w:val="2E74B5" w:themeColor="accent1" w:themeShade="BF"/>
+        </w:rPr>
+        <w:t>N</w:t>
+      </w:r>
+      <w:r>
+        <w:rPr>
+          <w:rStyle w:val="Emphaseple"/>
+          <w:i w:val="0"/>
+          <w:iCs w:val="0"/>
+          <w:color w:val="2E74B5" w:themeColor="accent1" w:themeShade="BF"/>
+        </w:rPr>
+        <w:t>otre Question</w:t>
+      </w:r>
+      <w:r>
+        <w:rPr>
+          <w:rStyle w:val="Emphaseple"/>
+          <w:i w:val="0"/>
+          <w:iCs w:val="0"/>
+          <w:color w:val="2E74B5" w:themeColor="accent1" w:themeShade="BF"/>
+        </w:rPr>
+        <w:t xml:space="preserve"> </w:t>
+      </w:r>
+    </w:p>
+    <w:p/>
+    <w:p>
+      <w:pPr>
+        <w:pStyle w:val="Sous-titre"/>
+        <w:rPr>
+          <w:rStyle w:val="Emphaseple"/>
+        </w:rPr>
+      </w:pPr>
+      <w:r>
+        <w:rPr>
+          <w:rStyle w:val="Emphaseple"/>
+        </w:rPr>
+        <w:t>Le BDE travaille déjà une base de données pour ses autres sites web serait-il possible de lier notre base à la leur ?</w:t>
+      </w:r>
+    </w:p>
+    <w:p>
+      <w:r>
+        <w:t>De toute façon il faudra enrichir ce qui existe déjà, ça ne semble pas poser de problèmes pour la synchronisation.</w:t>
+      </w:r>
       <w:bookmarkStart w:id="0" w:name="_GoBack"/>
       <w:bookmarkEnd w:id="0"/>
+    </w:p>
+    <w:p>
+      <w:pPr>
+        <w:rPr>
+          <w:rStyle w:val="Emphaseple"/>
+        </w:rPr>
+      </w:pPr>
     </w:p>
     <w:sectPr>
       <w:pgSz w:w="11906" w:h="16838"/>
@@ -416,6 +910,27 @@
     <w:name w:val="Normal"/>
     <w:qFormat/>
   </w:style>
+  <w:style w:type="paragraph" w:styleId="Titre1">
+    <w:name w:val="heading 1"/>
+    <w:basedOn w:val="Normal"/>
+    <w:next w:val="Normal"/>
+    <w:link w:val="Titre1Car"/>
+    <w:uiPriority w:val="9"/>
+    <w:qFormat/>
+    <w:rsid w:val="00566E6C"/>
+    <w:pPr>
+      <w:keepNext/>
+      <w:keepLines/>
+      <w:spacing w:before="240" w:after="0"/>
+      <w:outlineLvl w:val="0"/>
+    </w:pPr>
+    <w:rPr>
+      <w:rFonts w:asciiTheme="majorHAnsi" w:eastAsiaTheme="majorEastAsia" w:hAnsiTheme="majorHAnsi" w:cstheme="majorBidi"/>
+      <w:color w:val="2E74B5" w:themeColor="accent1" w:themeShade="BF"/>
+      <w:sz w:val="32"/>
+      <w:szCs w:val="32"/>
+    </w:rPr>
+  </w:style>
   <w:style w:type="character" w:default="1" w:styleId="Policepardfaut">
     <w:name w:val="Default Paragraph Font"/>
     <w:uiPriority w:val="1"/>
@@ -442,6 +957,226 @@
     <w:uiPriority w:val="99"/>
     <w:semiHidden/>
     <w:unhideWhenUsed/>
+  </w:style>
+  <w:style w:type="paragraph" w:styleId="Titre">
+    <w:name w:val="Title"/>
+    <w:basedOn w:val="Normal"/>
+    <w:next w:val="Normal"/>
+    <w:link w:val="TitreCar"/>
+    <w:uiPriority w:val="10"/>
+    <w:qFormat/>
+    <w:rsid w:val="001E3B84"/>
+    <w:pPr>
+      <w:spacing w:after="0" w:line="240" w:lineRule="auto"/>
+      <w:contextualSpacing/>
+    </w:pPr>
+    <w:rPr>
+      <w:rFonts w:asciiTheme="majorHAnsi" w:eastAsiaTheme="majorEastAsia" w:hAnsiTheme="majorHAnsi" w:cstheme="majorBidi"/>
+      <w:spacing w:val="-10"/>
+      <w:kern w:val="28"/>
+      <w:sz w:val="56"/>
+      <w:szCs w:val="56"/>
+    </w:rPr>
+  </w:style>
+  <w:style w:type="character" w:customStyle="1" w:styleId="TitreCar">
+    <w:name w:val="Titre Car"/>
+    <w:basedOn w:val="Policepardfaut"/>
+    <w:link w:val="Titre"/>
+    <w:uiPriority w:val="10"/>
+    <w:rsid w:val="001E3B84"/>
+    <w:rPr>
+      <w:rFonts w:asciiTheme="majorHAnsi" w:eastAsiaTheme="majorEastAsia" w:hAnsiTheme="majorHAnsi" w:cstheme="majorBidi"/>
+      <w:spacing w:val="-10"/>
+      <w:kern w:val="28"/>
+      <w:sz w:val="56"/>
+      <w:szCs w:val="56"/>
+    </w:rPr>
+  </w:style>
+  <w:style w:type="paragraph" w:styleId="Sous-titre">
+    <w:name w:val="Subtitle"/>
+    <w:basedOn w:val="Normal"/>
+    <w:next w:val="Normal"/>
+    <w:link w:val="Sous-titreCar"/>
+    <w:uiPriority w:val="11"/>
+    <w:qFormat/>
+    <w:rsid w:val="001E3B84"/>
+    <w:pPr>
+      <w:numPr>
+        <w:ilvl w:val="1"/>
+      </w:numPr>
+    </w:pPr>
+    <w:rPr>
+      <w:rFonts w:eastAsiaTheme="minorEastAsia"/>
+      <w:color w:val="5A5A5A" w:themeColor="text1" w:themeTint="A5"/>
+      <w:spacing w:val="15"/>
+    </w:rPr>
+  </w:style>
+  <w:style w:type="character" w:customStyle="1" w:styleId="Sous-titreCar">
+    <w:name w:val="Sous-titre Car"/>
+    <w:basedOn w:val="Policepardfaut"/>
+    <w:link w:val="Sous-titre"/>
+    <w:uiPriority w:val="11"/>
+    <w:rsid w:val="001E3B84"/>
+    <w:rPr>
+      <w:rFonts w:eastAsiaTheme="minorEastAsia"/>
+      <w:color w:val="5A5A5A" w:themeColor="text1" w:themeTint="A5"/>
+      <w:spacing w:val="15"/>
+    </w:rPr>
+  </w:style>
+  <w:style w:type="paragraph" w:styleId="Pieddepage">
+    <w:name w:val="footer"/>
+    <w:basedOn w:val="Normal"/>
+    <w:link w:val="PieddepageCar"/>
+    <w:uiPriority w:val="99"/>
+    <w:semiHidden/>
+    <w:unhideWhenUsed/>
+    <w:rsid w:val="004A3ECD"/>
+    <w:pPr>
+      <w:tabs>
+        <w:tab w:val="center" w:pos="4536"/>
+        <w:tab w:val="right" w:pos="9072"/>
+      </w:tabs>
+      <w:spacing w:after="0" w:line="240" w:lineRule="auto"/>
+    </w:pPr>
+  </w:style>
+  <w:style w:type="character" w:customStyle="1" w:styleId="PieddepageCar">
+    <w:name w:val="Pied de page Car"/>
+    <w:basedOn w:val="Policepardfaut"/>
+    <w:link w:val="Pieddepage"/>
+    <w:uiPriority w:val="99"/>
+    <w:semiHidden/>
+    <w:rsid w:val="004A3ECD"/>
+  </w:style>
+  <w:style w:type="character" w:styleId="Numrodepage">
+    <w:name w:val="page number"/>
+    <w:basedOn w:val="Policepardfaut"/>
+    <w:uiPriority w:val="99"/>
+    <w:semiHidden/>
+    <w:unhideWhenUsed/>
+    <w:rsid w:val="004A3ECD"/>
+  </w:style>
+  <w:style w:type="character" w:styleId="Marquedecommentaire">
+    <w:name w:val="annotation reference"/>
+    <w:basedOn w:val="Policepardfaut"/>
+    <w:uiPriority w:val="99"/>
+    <w:semiHidden/>
+    <w:unhideWhenUsed/>
+    <w:rsid w:val="004A3ECD"/>
+    <w:rPr>
+      <w:sz w:val="16"/>
+      <w:szCs w:val="16"/>
+    </w:rPr>
+  </w:style>
+  <w:style w:type="paragraph" w:styleId="Commentaire">
+    <w:name w:val="annotation text"/>
+    <w:basedOn w:val="Normal"/>
+    <w:link w:val="CommentaireCar"/>
+    <w:uiPriority w:val="99"/>
+    <w:semiHidden/>
+    <w:unhideWhenUsed/>
+    <w:rsid w:val="004A3ECD"/>
+    <w:pPr>
+      <w:spacing w:line="240" w:lineRule="auto"/>
+    </w:pPr>
+    <w:rPr>
+      <w:sz w:val="20"/>
+      <w:szCs w:val="20"/>
+    </w:rPr>
+  </w:style>
+  <w:style w:type="character" w:customStyle="1" w:styleId="CommentaireCar">
+    <w:name w:val="Commentaire Car"/>
+    <w:basedOn w:val="Policepardfaut"/>
+    <w:link w:val="Commentaire"/>
+    <w:uiPriority w:val="99"/>
+    <w:semiHidden/>
+    <w:rsid w:val="004A3ECD"/>
+    <w:rPr>
+      <w:sz w:val="20"/>
+      <w:szCs w:val="20"/>
+    </w:rPr>
+  </w:style>
+  <w:style w:type="paragraph" w:styleId="Objetducommentaire">
+    <w:name w:val="annotation subject"/>
+    <w:basedOn w:val="Commentaire"/>
+    <w:next w:val="Commentaire"/>
+    <w:link w:val="ObjetducommentaireCar"/>
+    <w:uiPriority w:val="99"/>
+    <w:semiHidden/>
+    <w:unhideWhenUsed/>
+    <w:rsid w:val="004A3ECD"/>
+    <w:rPr>
+      <w:b/>
+      <w:bCs/>
+    </w:rPr>
+  </w:style>
+  <w:style w:type="character" w:customStyle="1" w:styleId="ObjetducommentaireCar">
+    <w:name w:val="Objet du commentaire Car"/>
+    <w:basedOn w:val="CommentaireCar"/>
+    <w:link w:val="Objetducommentaire"/>
+    <w:uiPriority w:val="99"/>
+    <w:semiHidden/>
+    <w:rsid w:val="004A3ECD"/>
+    <w:rPr>
+      <w:b/>
+      <w:bCs/>
+      <w:sz w:val="20"/>
+      <w:szCs w:val="20"/>
+    </w:rPr>
+  </w:style>
+  <w:style w:type="paragraph" w:styleId="Textedebulles">
+    <w:name w:val="Balloon Text"/>
+    <w:basedOn w:val="Normal"/>
+    <w:link w:val="TextedebullesCar"/>
+    <w:uiPriority w:val="99"/>
+    <w:semiHidden/>
+    <w:unhideWhenUsed/>
+    <w:rsid w:val="004A3ECD"/>
+    <w:pPr>
+      <w:spacing w:after="0" w:line="240" w:lineRule="auto"/>
+    </w:pPr>
+    <w:rPr>
+      <w:rFonts w:ascii="Segoe UI" w:hAnsi="Segoe UI" w:cs="Segoe UI"/>
+      <w:sz w:val="18"/>
+      <w:szCs w:val="18"/>
+    </w:rPr>
+  </w:style>
+  <w:style w:type="character" w:customStyle="1" w:styleId="TextedebullesCar">
+    <w:name w:val="Texte de bulles Car"/>
+    <w:basedOn w:val="Policepardfaut"/>
+    <w:link w:val="Textedebulles"/>
+    <w:uiPriority w:val="99"/>
+    <w:semiHidden/>
+    <w:rsid w:val="004A3ECD"/>
+    <w:rPr>
+      <w:rFonts w:ascii="Segoe UI" w:hAnsi="Segoe UI" w:cs="Segoe UI"/>
+      <w:sz w:val="18"/>
+      <w:szCs w:val="18"/>
+    </w:rPr>
+  </w:style>
+  <w:style w:type="character" w:customStyle="1" w:styleId="Titre1Car">
+    <w:name w:val="Titre 1 Car"/>
+    <w:basedOn w:val="Policepardfaut"/>
+    <w:link w:val="Titre1"/>
+    <w:uiPriority w:val="9"/>
+    <w:rsid w:val="00566E6C"/>
+    <w:rPr>
+      <w:rFonts w:asciiTheme="majorHAnsi" w:eastAsiaTheme="majorEastAsia" w:hAnsiTheme="majorHAnsi" w:cstheme="majorBidi"/>
+      <w:color w:val="2E74B5" w:themeColor="accent1" w:themeShade="BF"/>
+      <w:sz w:val="32"/>
+      <w:szCs w:val="32"/>
+    </w:rPr>
+  </w:style>
+  <w:style w:type="character" w:styleId="Emphaseple">
+    <w:name w:val="Subtle Emphasis"/>
+    <w:basedOn w:val="Policepardfaut"/>
+    <w:uiPriority w:val="19"/>
+    <w:qFormat/>
+    <w:rsid w:val="00566E6C"/>
+    <w:rPr>
+      <w:i/>
+      <w:iCs/>
+      <w:color w:val="404040" w:themeColor="text1" w:themeTint="BF"/>
+    </w:rPr>
   </w:style>
 </w:styles>
 </file>

</xml_diff>

<commit_message>
Complétion d'une partie manquante au compte rendu 1
</commit_message>
<xml_diff>
--- a/Compte-rendus/Reunion1.docx
+++ b/Compte-rendus/Reunion1.docx
@@ -18,8 +18,13 @@
         <w:jc w:val="center"/>
       </w:pPr>
       <w:r>
-        <w:t>Projet 3 : Hego Lagunak</w:t>
-      </w:r>
+        <w:t xml:space="preserve">Projet 3 : Hego </w:t>
+      </w:r>
+      <w:proofErr w:type="spellStart"/>
+      <w:r>
+        <w:t>Lagunak</w:t>
+      </w:r>
+      <w:proofErr w:type="spellEnd"/>
     </w:p>
     <w:p/>
     <w:p>
@@ -34,10 +39,7 @@
     </w:p>
     <w:p>
       <w:r>
-        <w:t>Heure de fin :</w:t>
-      </w:r>
-      <w:r>
-        <w:t xml:space="preserve"> 18h00</w:t>
+        <w:t>Heure de fin : 18h00</w:t>
       </w:r>
     </w:p>
     <w:p>
@@ -95,12 +97,14 @@
         </w:rPr>
         <w:t xml:space="preserve">   </w:t>
       </w:r>
+      <w:proofErr w:type="spellStart"/>
       <w:r>
         <w:rPr>
           <w:rStyle w:val="Numrodepage"/>
         </w:rPr>
         <w:t>Leho</w:t>
       </w:r>
+      <w:proofErr w:type="spellEnd"/>
       <w:r>
         <w:rPr>
           <w:rStyle w:val="Numrodepage"/>
@@ -357,7 +361,21 @@
         <w:rPr>
           <w:rStyle w:val="Emphaseple"/>
         </w:rPr>
-        <w:t>Comment fonctionnerait votre système de matching ?</w:t>
+        <w:t xml:space="preserve">Comment fonctionnerait votre système de </w:t>
+      </w:r>
+      <w:proofErr w:type="spellStart"/>
+      <w:r>
+        <w:rPr>
+          <w:rStyle w:val="Emphaseple"/>
+        </w:rPr>
+        <w:t>matching</w:t>
+      </w:r>
+      <w:proofErr w:type="spellEnd"/>
+      <w:r>
+        <w:rPr>
+          <w:rStyle w:val="Emphaseple"/>
+        </w:rPr>
+        <w:t> ?</w:t>
       </w:r>
       <w:r>
         <w:rPr>
@@ -495,6 +513,21 @@
     <w:p>
       <w:r>
         <w:t>De toute façon il faudra enrichir ce qui existe déjà, ça ne semble pas poser de problèmes pour la synchronisation.</w:t>
+      </w:r>
+    </w:p>
+    <w:p/>
+    <w:p>
+      <w:pPr>
+        <w:pStyle w:val="Titre1"/>
+      </w:pPr>
+      <w:r>
+        <w:t xml:space="preserve">Note </w:t>
+      </w:r>
+    </w:p>
+    <w:p/>
+    <w:p>
+      <w:r>
+        <w:t>Le projet a été validé !</w:t>
       </w:r>
       <w:bookmarkStart w:id="0" w:name="_GoBack"/>
       <w:bookmarkEnd w:id="0"/>

</xml_diff>